<commit_message>
Updated documentation. (I am so sorry, I thought the project is due midnight and I also messed up my time-zone.)
</commit_message>
<xml_diff>
--- a/documentation/Credits.docx
+++ b/documentation/Credits.docx
@@ -77,15 +77,6 @@
           <w:szCs w:val="24"/>
         </w:rPr>
       </w:pPr>
-    </w:p>
-    <w:p>
-      <w:pPr>
-        <w:rPr>
-          <w:rFonts w:ascii="Arial" w:hAnsi="Arial" w:cs="Arial"/>
-          <w:sz w:val="24"/>
-          <w:szCs w:val="24"/>
-        </w:rPr>
-      </w:pPr>
       <w:r>
         <w:rPr>
           <w:rFonts w:ascii="Arial" w:hAnsi="Arial" w:cs="Arial"/>
@@ -123,15 +114,6 @@
           <w:szCs w:val="24"/>
         </w:rPr>
       </w:pPr>
-    </w:p>
-    <w:p>
-      <w:pPr>
-        <w:rPr>
-          <w:rFonts w:ascii="Arial" w:hAnsi="Arial" w:cs="Arial"/>
-          <w:sz w:val="24"/>
-          <w:szCs w:val="24"/>
-        </w:rPr>
-      </w:pPr>
       <w:r>
         <w:rPr>
           <w:rFonts w:ascii="Arial" w:hAnsi="Arial" w:cs="Arial"/>
@@ -145,8 +127,10 @@
       <w:pPr>
         <w:rPr>
           <w:rFonts w:ascii="Arial" w:hAnsi="Arial" w:cs="Arial"/>
-          <w:sz w:val="24"/>
-          <w:szCs w:val="24"/>
+          <w:color w:val="0563C1" w:themeColor="hyperlink"/>
+          <w:sz w:val="24"/>
+          <w:szCs w:val="24"/>
+          <w:u w:val="single"/>
         </w:rPr>
       </w:pPr>
       <w:hyperlink r:id="rId6" w:history="1">
@@ -160,6 +144,129 @@
           <w:t>https://mixkit.co/free-sound-effects/horror/</w:t>
         </w:r>
       </w:hyperlink>
+    </w:p>
+    <w:p>
+      <w:pPr>
+        <w:rPr>
+          <w:rFonts w:ascii="Arial" w:hAnsi="Arial" w:cs="Arial"/>
+          <w:sz w:val="24"/>
+          <w:szCs w:val="24"/>
+        </w:rPr>
+      </w:pPr>
+      <w:proofErr w:type="spellStart"/>
+      <w:r>
+        <w:rPr>
+          <w:rFonts w:ascii="Arial" w:hAnsi="Arial" w:cs="Arial"/>
+          <w:sz w:val="24"/>
+          <w:szCs w:val="24"/>
+        </w:rPr>
+        <w:t>Opengameart</w:t>
+      </w:r>
+      <w:proofErr w:type="spellEnd"/>
+      <w:r>
+        <w:rPr>
+          <w:rFonts w:ascii="Arial" w:hAnsi="Arial" w:cs="Arial"/>
+          <w:sz w:val="24"/>
+          <w:szCs w:val="24"/>
+        </w:rPr>
+        <w:t>:</w:t>
+      </w:r>
+    </w:p>
+    <w:p>
+      <w:pPr>
+        <w:spacing w:after="0" w:line="240" w:lineRule="auto"/>
+        <w:rPr>
+          <w:rFonts w:ascii="Arial" w:eastAsia="Times New Roman" w:hAnsi="Arial" w:cs="Arial"/>
+          <w:color w:val="1155CC"/>
+          <w:sz w:val="24"/>
+          <w:szCs w:val="24"/>
+          <w:u w:val="single"/>
+        </w:rPr>
+      </w:pPr>
+      <w:hyperlink r:id="rId7" w:history="1">
+        <w:r>
+          <w:rPr>
+            <w:rFonts w:ascii="Arial" w:eastAsia="Times New Roman" w:hAnsi="Arial" w:cs="Arial"/>
+            <w:color w:val="1155CC"/>
+            <w:sz w:val="24"/>
+            <w:szCs w:val="24"/>
+            <w:u w:val="single"/>
+          </w:rPr>
+          <w:t>https://opengameart.org/content/door-open-door-close-set</w:t>
+        </w:r>
+      </w:hyperlink>
+    </w:p>
+    <w:p>
+      <w:pPr>
+        <w:spacing w:after="0" w:line="240" w:lineRule="auto"/>
+        <w:rPr>
+          <w:rFonts w:ascii="Arial" w:eastAsia="Times New Roman" w:hAnsi="Arial" w:cs="Arial"/>
+          <w:color w:val="1155CC"/>
+          <w:sz w:val="24"/>
+          <w:szCs w:val="24"/>
+          <w:u w:val="single"/>
+        </w:rPr>
+      </w:pPr>
+    </w:p>
+    <w:p>
+      <w:pPr>
+        <w:rPr>
+          <w:rFonts w:ascii="Arial" w:hAnsi="Arial" w:cs="Arial"/>
+          <w:sz w:val="24"/>
+          <w:szCs w:val="24"/>
+        </w:rPr>
+      </w:pPr>
+      <w:proofErr w:type="spellStart"/>
+      <w:r>
+        <w:rPr>
+          <w:rFonts w:ascii="Arial" w:hAnsi="Arial" w:cs="Arial"/>
+          <w:sz w:val="24"/>
+          <w:szCs w:val="24"/>
+        </w:rPr>
+        <w:t>FreeSound</w:t>
+      </w:r>
+      <w:proofErr w:type="spellEnd"/>
+      <w:r>
+        <w:rPr>
+          <w:rFonts w:ascii="Arial" w:hAnsi="Arial" w:cs="Arial"/>
+          <w:sz w:val="24"/>
+          <w:szCs w:val="24"/>
+        </w:rPr>
+        <w:t>:</w:t>
+      </w:r>
+    </w:p>
+    <w:p>
+      <w:pPr>
+        <w:spacing w:after="0" w:line="240" w:lineRule="auto"/>
+        <w:rPr>
+          <w:rFonts w:ascii="Arial" w:eastAsia="Times New Roman" w:hAnsi="Arial" w:cs="Arial"/>
+          <w:color w:val="1155CC"/>
+          <w:sz w:val="24"/>
+          <w:szCs w:val="24"/>
+          <w:u w:val="single"/>
+        </w:rPr>
+      </w:pPr>
+      <w:hyperlink r:id="rId8" w:history="1">
+        <w:r>
+          <w:rPr>
+            <w:rFonts w:ascii="Arial" w:eastAsia="Times New Roman" w:hAnsi="Arial" w:cs="Arial"/>
+            <w:color w:val="1155CC"/>
+            <w:sz w:val="24"/>
+            <w:szCs w:val="24"/>
+            <w:u w:val="single"/>
+          </w:rPr>
+          <w:t>https://freesound.org/people/InspectorJ/sounds/346211/</w:t>
+        </w:r>
+      </w:hyperlink>
+    </w:p>
+    <w:p>
+      <w:pPr>
+        <w:rPr>
+          <w:rFonts w:ascii="Arial" w:hAnsi="Arial" w:cs="Arial"/>
+          <w:sz w:val="24"/>
+          <w:szCs w:val="24"/>
+        </w:rPr>
+      </w:pPr>
     </w:p>
     <w:sectPr>
       <w:pgSz w:w="12240" w:h="15840"/>
@@ -294,6 +401,7 @@
     <w:lsdException w:name="HTML Sample" w:semiHidden="1" w:unhideWhenUsed="1"/>
     <w:lsdException w:name="HTML Typewriter" w:semiHidden="1" w:unhideWhenUsed="1"/>
     <w:lsdException w:name="HTML Variable" w:semiHidden="1" w:unhideWhenUsed="1"/>
+    <w:lsdException w:name="Normal Table" w:semiHidden="1" w:unhideWhenUsed="1"/>
     <w:lsdException w:name="annotation subject" w:semiHidden="1" w:unhideWhenUsed="1"/>
     <w:lsdException w:name="No List" w:semiHidden="1" w:unhideWhenUsed="1"/>
     <w:lsdException w:name="Outline List 1" w:semiHidden="1" w:unhideWhenUsed="1"/>
@@ -340,8 +448,10 @@
     <w:lsdException w:name="Table Subtle 2" w:semiHidden="1" w:unhideWhenUsed="1"/>
     <w:lsdException w:name="Table Web 1" w:semiHidden="1" w:unhideWhenUsed="1"/>
     <w:lsdException w:name="Table Web 2" w:semiHidden="1" w:unhideWhenUsed="1"/>
+    <w:lsdException w:name="Table Web 3" w:semiHidden="1" w:unhideWhenUsed="1"/>
     <w:lsdException w:name="Balloon Text" w:semiHidden="1" w:unhideWhenUsed="1"/>
     <w:lsdException w:name="Table Grid" w:uiPriority="39"/>
+    <w:lsdException w:name="Table Theme" w:semiHidden="1" w:unhideWhenUsed="1"/>
     <w:lsdException w:name="Placeholder Text" w:semiHidden="1"/>
     <w:lsdException w:name="No Spacing" w:uiPriority="1" w:qFormat="1"/>
     <w:lsdException w:name="Light Shading" w:uiPriority="60"/>

</xml_diff>